<commit_message>
Update from Peter T.
Update from Peter T.
</commit_message>
<xml_diff>
--- a/Monnit_sensors_using_LuvitRED_v001draft.docx
+++ b/Monnit_sensors_using_LuvitRED_v001draft.docx
@@ -19,6 +19,8 @@
         </w:rPr>
       </w:sdtEndPr>
       <w:sdtContent>
+        <w:bookmarkStart w:id="0" w:name="_GoBack" w:displacedByCustomXml="prev"/>
+        <w:bookmarkEnd w:id="0" w:displacedByCustomXml="prev"/>
         <w:p>
           <w:pPr>
             <w:rPr>
@@ -583,7 +585,7 @@
         </w:p>
       </w:sdtContent>
     </w:sdt>
-    <w:bookmarkStart w:id="0" w:name="_Toc322079962" w:displacedByCustomXml="next"/>
+    <w:bookmarkStart w:id="1" w:name="_Toc322079962" w:displacedByCustomXml="next"/>
     <w:sdt>
       <w:sdtPr>
         <w:rPr>
@@ -671,7 +673,7 @@
             <w:fldChar w:fldCharType="begin"/>
           </w:r>
           <w:r>
-            <w:instrText xml:space="preserve"> PAGEREF _Toc454196909 \h </w:instrText>
+            <w:instrText xml:space="preserve"> PAGEREF _Toc454200314 \h </w:instrText>
           </w:r>
           <w:r>
             <w:fldChar w:fldCharType="separate"/>
@@ -719,7 +721,7 @@
             <w:fldChar w:fldCharType="begin"/>
           </w:r>
           <w:r>
-            <w:instrText xml:space="preserve"> PAGEREF _Toc454196910 \h </w:instrText>
+            <w:instrText xml:space="preserve"> PAGEREF _Toc454200315 \h </w:instrText>
           </w:r>
           <w:r>
             <w:fldChar w:fldCharType="separate"/>
@@ -767,7 +769,7 @@
             <w:fldChar w:fldCharType="begin"/>
           </w:r>
           <w:r>
-            <w:instrText xml:space="preserve"> PAGEREF _Toc454196911 \h </w:instrText>
+            <w:instrText xml:space="preserve"> PAGEREF _Toc454200316 \h </w:instrText>
           </w:r>
           <w:r>
             <w:fldChar w:fldCharType="separate"/>
@@ -815,7 +817,7 @@
             <w:fldChar w:fldCharType="begin"/>
           </w:r>
           <w:r>
-            <w:instrText xml:space="preserve"> PAGEREF _Toc454196912 \h </w:instrText>
+            <w:instrText xml:space="preserve"> PAGEREF _Toc454200317 \h </w:instrText>
           </w:r>
           <w:r>
             <w:fldChar w:fldCharType="separate"/>
@@ -925,16 +927,16 @@
       <w:pPr>
         <w:pStyle w:val="Heading1"/>
       </w:pPr>
-      <w:bookmarkStart w:id="1" w:name="_Toc429397644"/>
-      <w:bookmarkStart w:id="2" w:name="_Toc450202208"/>
-      <w:bookmarkStart w:id="3" w:name="_Toc454196909"/>
+      <w:bookmarkStart w:id="2" w:name="_Toc429397644"/>
+      <w:bookmarkStart w:id="3" w:name="_Toc450202208"/>
+      <w:bookmarkStart w:id="4" w:name="_Toc454200314"/>
       <w:r>
         <w:lastRenderedPageBreak/>
         <w:t>Introduction</w:t>
       </w:r>
-      <w:bookmarkEnd w:id="1"/>
       <w:bookmarkEnd w:id="2"/>
       <w:bookmarkEnd w:id="3"/>
+      <w:bookmarkEnd w:id="4"/>
     </w:p>
     <w:p>
       <w:r>
@@ -980,27 +982,14 @@
       <w:r>
         <w:t xml:space="preserve"> firmware version </w:t>
       </w:r>
-      <w:r>
-        <w:fldChar w:fldCharType="begin"/>
-      </w:r>
-      <w:r>
-        <w:instrText xml:space="preserve"> DOCPROPERTY  Firm_ver  \* MERGEFORMAT </w:instrText>
-      </w:r>
-      <w:r>
-        <w:fldChar w:fldCharType="separate"/>
-      </w:r>
-      <w:r>
-        <w:rPr>
-          <w:bCs/>
-        </w:rPr>
-        <w:t>2.62.4</w:t>
-      </w:r>
-      <w:r>
-        <w:rPr>
-          <w:bCs/>
-        </w:rPr>
-        <w:fldChar w:fldCharType="end"/>
-      </w:r>
+      <w:fldSimple w:instr=" DOCPROPERTY  Firm_ver  \* MERGEFORMAT ">
+        <w:r>
+          <w:rPr>
+            <w:bCs/>
+          </w:rPr>
+          <w:t>2.62.4</w:t>
+        </w:r>
+      </w:fldSimple>
       <w:r>
         <w:t xml:space="preserve"> and </w:t>
       </w:r>
@@ -1012,30 +1001,14 @@
       <w:r>
         <w:t xml:space="preserve"> version </w:t>
       </w:r>
-      <w:r>
-        <w:fldChar w:fldCharType="begin"/>
-      </w:r>
-      <w:r>
-        <w:instrText xml:space="preserve"> DOCPROPERTY  LuvitRED_ver </w:instrText>
-      </w:r>
-      <w:r>
-        <w:instrText xml:space="preserve"> \* MERGEFORMAT </w:instrText>
-      </w:r>
-      <w:r>
-        <w:fldChar w:fldCharType="separate"/>
-      </w:r>
-      <w:r>
-        <w:rPr>
-          <w:bCs/>
-        </w:rPr>
-        <w:t>2.8.0</w:t>
-      </w:r>
-      <w:r>
-        <w:rPr>
-          <w:bCs/>
-        </w:rPr>
-        <w:fldChar w:fldCharType="end"/>
-      </w:r>
+      <w:fldSimple w:instr=" DOCPROPERTY  LuvitRED_ver  \* MERGEFORMAT ">
+        <w:r>
+          <w:rPr>
+            <w:bCs/>
+          </w:rPr>
+          <w:t>2.8.0</w:t>
+        </w:r>
+      </w:fldSimple>
       <w:r>
         <w:t xml:space="preserve">. Although older versions of firmware and </w:t>
       </w:r>
@@ -1624,6 +1597,7 @@
       <w:r>
         <w:t xml:space="preserve">Table </w:t>
       </w:r>
+      <w:proofErr w:type="gramEnd"/>
       <w:r>
         <w:fldChar w:fldCharType="begin"/>
       </w:r>
@@ -1645,6 +1619,7 @@
         </w:rPr>
         <w:fldChar w:fldCharType="end"/>
       </w:r>
+      <w:proofErr w:type="gramStart"/>
       <w:r>
         <w:t xml:space="preserve">: </w:t>
       </w:r>
@@ -1754,17 +1729,19 @@
         <w:fldChar w:fldCharType="begin"/>
       </w:r>
       <w:r>
-        <w:instrText xml:space="preserve"> REF _Ref454187283 \h </w:instrText>
+        <w:instrText xml:space="preserve"> REF _Ref454199611 \h </w:instrText>
       </w:r>
       <w:r>
         <w:fldChar w:fldCharType="separate"/>
       </w:r>
       <w:r>
+        <w:t xml:space="preserve">Figure </w:t>
+      </w:r>
+      <w:r>
         <w:rPr>
-          <w:b/>
-          <w:bCs/>
+          <w:noProof/>
         </w:rPr>
-        <w:t>Error! Reference source not found.</w:t>
+        <w:t>1</w:t>
       </w:r>
       <w:r>
         <w:fldChar w:fldCharType="end"/>
@@ -1772,13 +1749,8 @@
       <w:r>
         <w:t xml:space="preserve"> </w:t>
       </w:r>
-      <w:proofErr w:type="gramStart"/>
-      <w:r>
-        <w:t>below</w:t>
-      </w:r>
-      <w:proofErr w:type="gramEnd"/>
-      <w:r>
-        <w:t>:</w:t>
+      <w:r>
+        <w:t>below:</w:t>
       </w:r>
     </w:p>
     <w:p>
@@ -1791,7 +1763,7 @@
           <w:noProof/>
         </w:rPr>
         <w:drawing>
-          <wp:inline distT="0" distB="0" distL="0" distR="0" wp14:anchorId="252B86A3" wp14:editId="11D8F2CF">
+          <wp:inline distT="0" distB="0" distL="0" distR="0" wp14:anchorId="54AF5F2B" wp14:editId="66E2D4AD">
             <wp:extent cx="3108960" cy="2107095"/>
             <wp:effectExtent l="0" t="0" r="0" b="7620"/>
             <wp:docPr id="7" name="Picture 18"/>
@@ -1853,30 +1825,19 @@
       <w:pPr>
         <w:pStyle w:val="Caption"/>
       </w:pPr>
+      <w:bookmarkStart w:id="5" w:name="_Ref454199611"/>
       <w:r>
         <w:t xml:space="preserve">Figure </w:t>
       </w:r>
-      <w:r>
-        <w:fldChar w:fldCharType="begin"/>
-      </w:r>
-      <w:r>
-        <w:instrText xml:space="preserve"> SEQ Figure \* ARABIC </w:instrText>
-      </w:r>
-      <w:r>
-        <w:fldChar w:fldCharType="separate"/>
-      </w:r>
-      <w:r>
-        <w:rPr>
-          <w:noProof/>
-        </w:rPr>
-        <w:t>1</w:t>
-      </w:r>
-      <w:r>
-        <w:rPr>
-          <w:noProof/>
-        </w:rPr>
-        <w:fldChar w:fldCharType="end"/>
-      </w:r>
+      <w:fldSimple w:instr=" SEQ Figure \* ARABIC ">
+        <w:r>
+          <w:rPr>
+            <w:noProof/>
+          </w:rPr>
+          <w:t>1</w:t>
+        </w:r>
+      </w:fldSimple>
+      <w:bookmarkEnd w:id="5"/>
       <w:r>
         <w:t xml:space="preserve">: </w:t>
       </w:r>
@@ -1921,15 +1882,15 @@
       <w:pPr>
         <w:pStyle w:val="Heading1"/>
       </w:pPr>
-      <w:bookmarkStart w:id="4" w:name="_Toc454196910"/>
-      <w:bookmarkStart w:id="5" w:name="_Ref424543360"/>
-      <w:bookmarkStart w:id="6" w:name="_Toc450202213"/>
-      <w:bookmarkStart w:id="7" w:name="_Toc429397645"/>
+      <w:bookmarkStart w:id="6" w:name="_Ref424543360"/>
+      <w:bookmarkStart w:id="7" w:name="_Toc450202213"/>
+      <w:bookmarkStart w:id="8" w:name="_Toc429397645"/>
+      <w:bookmarkStart w:id="9" w:name="_Toc454200315"/>
       <w:r>
         <w:lastRenderedPageBreak/>
         <w:t>Hardware configuration</w:t>
       </w:r>
-      <w:bookmarkEnd w:id="4"/>
+      <w:bookmarkEnd w:id="9"/>
     </w:p>
     <w:p>
       <w:r>
@@ -2050,32 +2011,19 @@
       <w:pPr>
         <w:pStyle w:val="Caption"/>
       </w:pPr>
-      <w:bookmarkStart w:id="8" w:name="_Ref454192519"/>
+      <w:bookmarkStart w:id="10" w:name="_Ref454192519"/>
       <w:r>
         <w:t xml:space="preserve">Figure </w:t>
       </w:r>
-      <w:r>
-        <w:fldChar w:fldCharType="begin"/>
-      </w:r>
-      <w:r>
-        <w:instrText xml:space="preserve"> SEQ Figure \* ARABIC </w:instrText>
-      </w:r>
-      <w:r>
-        <w:fldChar w:fldCharType="separate"/>
-      </w:r>
-      <w:r>
-        <w:rPr>
-          <w:noProof/>
-        </w:rPr>
-        <w:t>2</w:t>
-      </w:r>
-      <w:r>
-        <w:rPr>
-          <w:noProof/>
-        </w:rPr>
-        <w:fldChar w:fldCharType="end"/>
-      </w:r>
-      <w:bookmarkEnd w:id="8"/>
+      <w:fldSimple w:instr=" SEQ Figure \* ARABIC ">
+        <w:r>
+          <w:rPr>
+            <w:noProof/>
+          </w:rPr>
+          <w:t>2</w:t>
+        </w:r>
+      </w:fldSimple>
+      <w:bookmarkEnd w:id="10"/>
       <w:r>
         <w:t xml:space="preserve">: </w:t>
       </w:r>
@@ -2307,7 +2255,6 @@
           </mc:Fallback>
         </mc:AlternateContent>
       </w:r>
-      <w:bookmarkStart w:id="9" w:name="_GoBack"/>
       <w:r>
         <w:rPr>
           <w:noProof/>
@@ -2370,7 +2317,6 @@
           </wp:inline>
         </w:drawing>
       </w:r>
-      <w:bookmarkEnd w:id="9"/>
       <w:r>
         <w:t xml:space="preserve">       </w:t>
       </w:r>
@@ -2433,32 +2379,19 @@
           <w:noProof/>
         </w:rPr>
       </w:pPr>
-      <w:bookmarkStart w:id="10" w:name="_Ref454192532"/>
+      <w:bookmarkStart w:id="11" w:name="_Ref454192532"/>
       <w:r>
         <w:t xml:space="preserve">Figure </w:t>
       </w:r>
-      <w:r>
-        <w:fldChar w:fldCharType="begin"/>
-      </w:r>
-      <w:r>
-        <w:instrText xml:space="preserve"> SEQ Figure \* ARABIC </w:instrText>
-      </w:r>
-      <w:r>
-        <w:fldChar w:fldCharType="separate"/>
-      </w:r>
-      <w:r>
-        <w:rPr>
-          <w:noProof/>
-        </w:rPr>
-        <w:t>3</w:t>
-      </w:r>
-      <w:r>
-        <w:rPr>
-          <w:noProof/>
-        </w:rPr>
-        <w:fldChar w:fldCharType="end"/>
-      </w:r>
-      <w:bookmarkEnd w:id="10"/>
+      <w:fldSimple w:instr=" SEQ Figure \* ARABIC ">
+        <w:r>
+          <w:rPr>
+            <w:noProof/>
+          </w:rPr>
+          <w:t>3</w:t>
+        </w:r>
+      </w:fldSimple>
+      <w:bookmarkEnd w:id="11"/>
       <w:r>
         <w:t>: Correct antenna position</w:t>
       </w:r>
@@ -2493,7 +2426,13 @@
         <w:t xml:space="preserve"> not have</w:t>
       </w:r>
       <w:r>
-        <w:t xml:space="preserve"> the battery inserted on them yet.</w:t>
+        <w:t xml:space="preserve"> the battery inserted </w:t>
+      </w:r>
+      <w:r>
+        <w:t xml:space="preserve">in </w:t>
+      </w:r>
+      <w:r>
+        <w:t>them yet.</w:t>
       </w:r>
     </w:p>
     <w:p/>
@@ -2501,17 +2440,17 @@
       <w:pPr>
         <w:pStyle w:val="Heading1"/>
       </w:pPr>
-      <w:bookmarkStart w:id="11" w:name="_Toc454196911"/>
+      <w:bookmarkStart w:id="12" w:name="_Toc454200316"/>
       <w:r>
         <w:lastRenderedPageBreak/>
         <w:t>LuvitRED configuration</w:t>
       </w:r>
-      <w:bookmarkEnd w:id="5"/>
+      <w:bookmarkEnd w:id="6"/>
       <w:r>
         <w:t>.</w:t>
       </w:r>
-      <w:bookmarkEnd w:id="6"/>
-      <w:bookmarkEnd w:id="11"/>
+      <w:bookmarkEnd w:id="7"/>
+      <w:bookmarkEnd w:id="12"/>
     </w:p>
     <w:p>
       <w:r>
@@ -2603,27 +2542,14 @@
       <w:r>
         <w:t xml:space="preserve">Figure </w:t>
       </w:r>
-      <w:r>
-        <w:fldChar w:fldCharType="begin"/>
-      </w:r>
-      <w:r>
-        <w:instrText xml:space="preserve"> SEQ Figure \* ARABIC </w:instrText>
-      </w:r>
-      <w:r>
-        <w:fldChar w:fldCharType="separate"/>
-      </w:r>
-      <w:r>
-        <w:rPr>
-          <w:noProof/>
-        </w:rPr>
-        <w:t>4</w:t>
-      </w:r>
-      <w:r>
-        <w:rPr>
-          <w:noProof/>
-        </w:rPr>
-        <w:fldChar w:fldCharType="end"/>
-      </w:r>
+      <w:fldSimple w:instr=" SEQ Figure \* ARABIC ">
+        <w:r>
+          <w:rPr>
+            <w:noProof/>
+          </w:rPr>
+          <w:t>4</w:t>
+        </w:r>
+      </w:fldSimple>
       <w:r>
         <w:t xml:space="preserve">: Plugin tab, </w:t>
       </w:r>
@@ -2763,35 +2689,19 @@
       <w:pPr>
         <w:pStyle w:val="Caption"/>
       </w:pPr>
-      <w:bookmarkStart w:id="12" w:name="_Ref448484645"/>
+      <w:bookmarkStart w:id="13" w:name="_Ref448484645"/>
       <w:r>
         <w:t xml:space="preserve">Figure </w:t>
       </w:r>
-      <w:r>
-        <w:fldChar w:fldCharType="begin"/>
-      </w:r>
-      <w:r>
-        <w:instrText xml:space="preserve"> SEQ Figure \* ARABI</w:instrText>
-      </w:r>
-      <w:r>
-        <w:instrText xml:space="preserve">C </w:instrText>
-      </w:r>
-      <w:r>
-        <w:fldChar w:fldCharType="separate"/>
-      </w:r>
-      <w:r>
-        <w:rPr>
-          <w:noProof/>
-        </w:rPr>
-        <w:t>5</w:t>
-      </w:r>
-      <w:r>
-        <w:rPr>
-          <w:noProof/>
-        </w:rPr>
-        <w:fldChar w:fldCharType="end"/>
-      </w:r>
-      <w:bookmarkEnd w:id="12"/>
+      <w:fldSimple w:instr=" SEQ Figure \* ARABIC ">
+        <w:r>
+          <w:rPr>
+            <w:noProof/>
+          </w:rPr>
+          <w:t>5</w:t>
+        </w:r>
+      </w:fldSimple>
+      <w:bookmarkEnd w:id="13"/>
       <w:r>
         <w:t xml:space="preserve">: </w:t>
       </w:r>
@@ -2857,9 +2767,9 @@
       <w:pPr>
         <w:pStyle w:val="Heading2"/>
       </w:pPr>
-      <w:bookmarkStart w:id="13" w:name="_Ref448489520"/>
-      <w:bookmarkStart w:id="14" w:name="_Toc450202214"/>
-      <w:bookmarkStart w:id="15" w:name="_Toc454196912"/>
+      <w:bookmarkStart w:id="14" w:name="_Ref448489520"/>
+      <w:bookmarkStart w:id="15" w:name="_Toc450202214"/>
+      <w:bookmarkStart w:id="16" w:name="_Toc454200317"/>
       <w:r>
         <w:lastRenderedPageBreak/>
         <w:t xml:space="preserve">Receiving </w:t>
@@ -2873,9 +2783,9 @@
       <w:r>
         <w:t>.</w:t>
       </w:r>
-      <w:bookmarkEnd w:id="13"/>
       <w:bookmarkEnd w:id="14"/>
       <w:bookmarkEnd w:id="15"/>
+      <w:bookmarkEnd w:id="16"/>
     </w:p>
     <w:p>
       <w:pPr>
@@ -2964,27 +2874,14 @@
       <w:r>
         <w:t xml:space="preserve">Figure </w:t>
       </w:r>
-      <w:r>
-        <w:fldChar w:fldCharType="begin"/>
-      </w:r>
-      <w:r>
-        <w:instrText xml:space="preserve"> SEQ Figure \* ARABIC </w:instrText>
-      </w:r>
-      <w:r>
-        <w:fldChar w:fldCharType="separate"/>
-      </w:r>
-      <w:r>
-        <w:rPr>
-          <w:noProof/>
-        </w:rPr>
-        <w:t>6</w:t>
-      </w:r>
-      <w:r>
-        <w:rPr>
-          <w:noProof/>
-        </w:rPr>
-        <w:fldChar w:fldCharType="end"/>
-      </w:r>
+      <w:fldSimple w:instr=" SEQ Figure \* ARABIC ">
+        <w:r>
+          <w:rPr>
+            <w:noProof/>
+          </w:rPr>
+          <w:t>6</w:t>
+        </w:r>
+      </w:fldSimple>
       <w:r>
         <w:t xml:space="preserve">: </w:t>
       </w:r>
@@ -3076,27 +2973,14 @@
       <w:r>
         <w:t xml:space="preserve">Figure </w:t>
       </w:r>
-      <w:r>
-        <w:fldChar w:fldCharType="begin"/>
-      </w:r>
-      <w:r>
-        <w:instrText xml:space="preserve"> SEQ Figure \* ARABIC </w:instrText>
-      </w:r>
-      <w:r>
-        <w:fldChar w:fldCharType="separate"/>
-      </w:r>
-      <w:r>
-        <w:rPr>
-          <w:noProof/>
-        </w:rPr>
-        <w:t>7</w:t>
-      </w:r>
-      <w:r>
-        <w:rPr>
-          <w:noProof/>
-        </w:rPr>
-        <w:fldChar w:fldCharType="end"/>
-      </w:r>
+      <w:fldSimple w:instr=" SEQ Figure \* ARABIC ">
+        <w:r>
+          <w:rPr>
+            <w:noProof/>
+          </w:rPr>
+          <w:t>7</w:t>
+        </w:r>
+      </w:fldSimple>
       <w:r>
         <w:t xml:space="preserve">: Default </w:t>
       </w:r>
@@ -3218,27 +3102,14 @@
       <w:r>
         <w:t xml:space="preserve">Figure </w:t>
       </w:r>
-      <w:r>
-        <w:fldChar w:fldCharType="begin"/>
-      </w:r>
-      <w:r>
-        <w:instrText xml:space="preserve"> SEQ Figure \* ARABIC </w:instrText>
-      </w:r>
-      <w:r>
-        <w:fldChar w:fldCharType="separate"/>
-      </w:r>
-      <w:r>
-        <w:rPr>
-          <w:noProof/>
-        </w:rPr>
-        <w:t>8</w:t>
-      </w:r>
-      <w:r>
-        <w:rPr>
-          <w:noProof/>
-        </w:rPr>
-        <w:fldChar w:fldCharType="end"/>
-      </w:r>
+      <w:fldSimple w:instr=" SEQ Figure \* ARABIC ">
+        <w:r>
+          <w:rPr>
+            <w:noProof/>
+          </w:rPr>
+          <w:t>8</w:t>
+        </w:r>
+      </w:fldSimple>
       <w:r>
         <w:t xml:space="preserve">: </w:t>
       </w:r>
@@ -3463,32 +3334,19 @@
       <w:pPr>
         <w:pStyle w:val="Caption"/>
       </w:pPr>
-      <w:bookmarkStart w:id="16" w:name="_Ref454194124"/>
+      <w:bookmarkStart w:id="17" w:name="_Ref454194124"/>
       <w:r>
         <w:t xml:space="preserve">Figure </w:t>
       </w:r>
-      <w:r>
-        <w:fldChar w:fldCharType="begin"/>
-      </w:r>
-      <w:r>
-        <w:instrText xml:space="preserve"> SEQ Figure \* ARABIC </w:instrText>
-      </w:r>
-      <w:r>
-        <w:fldChar w:fldCharType="separate"/>
-      </w:r>
-      <w:r>
-        <w:rPr>
-          <w:noProof/>
-        </w:rPr>
-        <w:t>9</w:t>
-      </w:r>
-      <w:r>
-        <w:rPr>
-          <w:noProof/>
-        </w:rPr>
-        <w:fldChar w:fldCharType="end"/>
-      </w:r>
-      <w:bookmarkEnd w:id="16"/>
+      <w:fldSimple w:instr=" SEQ Figure \* ARABIC ">
+        <w:r>
+          <w:rPr>
+            <w:noProof/>
+          </w:rPr>
+          <w:t>9</w:t>
+        </w:r>
+      </w:fldSimple>
+      <w:bookmarkEnd w:id="17"/>
       <w:r>
         <w:t xml:space="preserve">: </w:t>
       </w:r>
@@ -3563,32 +3421,19 @@
       <w:pPr>
         <w:pStyle w:val="Caption"/>
       </w:pPr>
-      <w:bookmarkStart w:id="17" w:name="_Ref454194441"/>
+      <w:bookmarkStart w:id="18" w:name="_Ref454194441"/>
       <w:r>
         <w:t xml:space="preserve">Figure </w:t>
       </w:r>
-      <w:r>
-        <w:fldChar w:fldCharType="begin"/>
-      </w:r>
-      <w:r>
-        <w:instrText xml:space="preserve"> SEQ Figure \* ARABIC </w:instrText>
-      </w:r>
-      <w:r>
-        <w:fldChar w:fldCharType="separate"/>
-      </w:r>
-      <w:r>
-        <w:rPr>
-          <w:noProof/>
-        </w:rPr>
-        <w:t>10</w:t>
-      </w:r>
-      <w:r>
-        <w:rPr>
-          <w:noProof/>
-        </w:rPr>
-        <w:fldChar w:fldCharType="end"/>
-      </w:r>
-      <w:bookmarkEnd w:id="17"/>
+      <w:fldSimple w:instr=" SEQ Figure \* ARABIC ">
+        <w:r>
+          <w:rPr>
+            <w:noProof/>
+          </w:rPr>
+          <w:t>10</w:t>
+        </w:r>
+      </w:fldSimple>
+      <w:bookmarkEnd w:id="18"/>
       <w:r>
         <w:t>: Final node configuration.</w:t>
       </w:r>
@@ -3748,27 +3593,14 @@
       <w:r>
         <w:t xml:space="preserve">Figure </w:t>
       </w:r>
-      <w:r>
-        <w:fldChar w:fldCharType="begin"/>
-      </w:r>
-      <w:r>
-        <w:instrText xml:space="preserve"> SEQ Figure \* ARABIC </w:instrText>
-      </w:r>
-      <w:r>
-        <w:fldChar w:fldCharType="separate"/>
-      </w:r>
-      <w:r>
-        <w:rPr>
-          <w:noProof/>
-        </w:rPr>
-        <w:t>11</w:t>
-      </w:r>
-      <w:r>
-        <w:rPr>
-          <w:noProof/>
-        </w:rPr>
-        <w:fldChar w:fldCharType="end"/>
-      </w:r>
+      <w:fldSimple w:instr=" SEQ Figure \* ARABIC ">
+        <w:r>
+          <w:rPr>
+            <w:noProof/>
+          </w:rPr>
+          <w:t>11</w:t>
+        </w:r>
+      </w:fldSimple>
       <w:r>
         <w:t>: Standard debug node configuration.</w:t>
       </w:r>
@@ -3829,34 +3661,50 @@
       <w:pPr>
         <w:pStyle w:val="Caption"/>
       </w:pPr>
-      <w:bookmarkStart w:id="18" w:name="_Ref454194948"/>
+      <w:bookmarkStart w:id="19" w:name="_Ref454194948"/>
       <w:r>
         <w:t xml:space="preserve">Figure </w:t>
       </w:r>
-      <w:r>
-        <w:fldChar w:fldCharType="begin"/>
-      </w:r>
-      <w:r>
-        <w:instrText xml:space="preserve"> SEQ Figure \* ARABIC </w:instrText>
-      </w:r>
-      <w:r>
-        <w:fldChar w:fldCharType="separate"/>
-      </w:r>
+      <w:fldSimple w:instr=" SEQ Figure \* ARABIC ">
+        <w:r>
+          <w:rPr>
+            <w:noProof/>
+          </w:rPr>
+          <w:t>12</w:t>
+        </w:r>
+      </w:fldSimple>
+      <w:bookmarkEnd w:id="19"/>
+      <w:r>
+        <w:t xml:space="preserve">: complete </w:t>
+      </w:r>
+      <w:proofErr w:type="spellStart"/>
+      <w:r>
+        <w:t>msg</w:t>
+      </w:r>
+      <w:proofErr w:type="spellEnd"/>
+      <w:r>
+        <w:t xml:space="preserve"> object debug </w:t>
+      </w:r>
+      <w:r>
+        <w:t>node configuration.</w:t>
+      </w:r>
+    </w:p>
+    <w:p>
       <w:r>
         <w:rPr>
-          <w:noProof/>
+          <w:b/>
+          <w:u w:val="single"/>
         </w:rPr>
-        <w:t>12</w:t>
+        <w:t>Note</w:t>
       </w:r>
       <w:r>
         <w:rPr>
-          <w:noProof/>
+          <w:b/>
         </w:rPr>
-        <w:fldChar w:fldCharType="end"/>
-      </w:r>
-      <w:bookmarkEnd w:id="18"/>
-      <w:r>
-        <w:t xml:space="preserve">: complete </w:t>
+        <w:t xml:space="preserve">: </w:t>
+      </w:r>
+      <w:r>
+        <w:t xml:space="preserve">We actually only need one debug node to show the values coming from the sensor, but for this example we are using two debug nodes to compare the information shown by the standard one and by the “complete </w:t>
       </w:r>
       <w:proofErr w:type="spellStart"/>
       <w:r>
@@ -3864,15 +3712,9 @@
       </w:r>
       <w:proofErr w:type="spellEnd"/>
       <w:r>
-        <w:t xml:space="preserve"> object debug </w:t>
-      </w:r>
-      <w:r>
-        <w:t>node configuration.</w:t>
-      </w:r>
-    </w:p>
-    <w:p/>
-    <w:p/>
-    <w:p/>
+        <w:t xml:space="preserve"> object” one (the information is always there, but the standard debug configuration does not show it all).</w:t>
+      </w:r>
+    </w:p>
     <w:p/>
     <w:p>
       <w:pPr>
@@ -3946,27 +3788,14 @@
       <w:r>
         <w:t xml:space="preserve">Figure </w:t>
       </w:r>
-      <w:r>
-        <w:fldChar w:fldCharType="begin"/>
-      </w:r>
-      <w:r>
-        <w:instrText xml:space="preserve"> SEQ Figure \* ARABIC </w:instrText>
-      </w:r>
-      <w:r>
-        <w:fldChar w:fldCharType="separate"/>
-      </w:r>
-      <w:r>
-        <w:rPr>
-          <w:noProof/>
-        </w:rPr>
-        <w:t>13</w:t>
-      </w:r>
-      <w:r>
-        <w:rPr>
-          <w:noProof/>
-        </w:rPr>
-        <w:fldChar w:fldCharType="end"/>
-      </w:r>
+      <w:fldSimple w:instr=" SEQ Figure \* ARABIC ">
+        <w:r>
+          <w:rPr>
+            <w:noProof/>
+          </w:rPr>
+          <w:t>13</w:t>
+        </w:r>
+      </w:fldSimple>
       <w:r>
         <w:t>: Final Configuration.</w:t>
       </w:r>
@@ -4045,27 +3874,14 @@
       <w:r>
         <w:t xml:space="preserve">Figure </w:t>
       </w:r>
-      <w:r>
-        <w:fldChar w:fldCharType="begin"/>
-      </w:r>
-      <w:r>
-        <w:instrText xml:space="preserve"> SEQ Figure \* ARABIC </w:instrText>
-      </w:r>
-      <w:r>
-        <w:fldChar w:fldCharType="separate"/>
-      </w:r>
-      <w:r>
-        <w:rPr>
-          <w:noProof/>
-        </w:rPr>
-        <w:t>14</w:t>
-      </w:r>
-      <w:r>
-        <w:rPr>
-          <w:noProof/>
-        </w:rPr>
-        <w:fldChar w:fldCharType="end"/>
-      </w:r>
+      <w:fldSimple w:instr=" SEQ Figure \* ARABIC ">
+        <w:r>
+          <w:rPr>
+            <w:noProof/>
+          </w:rPr>
+          <w:t>14</w:t>
+        </w:r>
+      </w:fldSimple>
       <w:r>
         <w:t xml:space="preserve">: </w:t>
       </w:r>
@@ -4137,27 +3953,14 @@
       <w:r>
         <w:t xml:space="preserve">Figure </w:t>
       </w:r>
-      <w:r>
-        <w:fldChar w:fldCharType="begin"/>
-      </w:r>
-      <w:r>
-        <w:instrText xml:space="preserve"> SEQ Figure \* ARABIC </w:instrText>
-      </w:r>
-      <w:r>
-        <w:fldChar w:fldCharType="separate"/>
-      </w:r>
-      <w:r>
-        <w:rPr>
-          <w:noProof/>
-        </w:rPr>
-        <w:t>15</w:t>
-      </w:r>
-      <w:r>
-        <w:rPr>
-          <w:noProof/>
-        </w:rPr>
-        <w:fldChar w:fldCharType="end"/>
-      </w:r>
+      <w:fldSimple w:instr=" SEQ Figure \* ARABIC ">
+        <w:r>
+          <w:rPr>
+            <w:noProof/>
+          </w:rPr>
+          <w:t>15</w:t>
+        </w:r>
+      </w:fldSimple>
       <w:r>
         <w:t xml:space="preserve">: </w:t>
       </w:r>
@@ -4170,7 +3973,7 @@
         <w:t xml:space="preserve"> node status "waiting for sensor".</w:t>
       </w:r>
     </w:p>
-    <w:bookmarkEnd w:id="7"/>
+    <w:bookmarkEnd w:id="8"/>
     <w:p>
       <w:r>
         <w:t>Now, it is time to insert the CR2032 - Coin Cell Battery into the sensor and wait for it to register on our configuration</w:t>
@@ -4241,27 +4044,14 @@
       <w:r>
         <w:t xml:space="preserve">Figure </w:t>
       </w:r>
-      <w:r>
-        <w:fldChar w:fldCharType="begin"/>
-      </w:r>
-      <w:r>
-        <w:instrText xml:space="preserve"> SEQ Figure \* ARABIC </w:instrText>
-      </w:r>
-      <w:r>
-        <w:fldChar w:fldCharType="separate"/>
-      </w:r>
-      <w:r>
-        <w:rPr>
-          <w:noProof/>
-        </w:rPr>
-        <w:t>16</w:t>
-      </w:r>
-      <w:r>
-        <w:rPr>
-          <w:noProof/>
-        </w:rPr>
-        <w:fldChar w:fldCharType="end"/>
-      </w:r>
+      <w:fldSimple w:instr=" SEQ Figure \* ARABIC ">
+        <w:r>
+          <w:rPr>
+            <w:noProof/>
+          </w:rPr>
+          <w:t>16</w:t>
+        </w:r>
+      </w:fldSimple>
       <w:r>
         <w:t xml:space="preserve">: </w:t>
       </w:r>
@@ -4333,27 +4123,14 @@
       <w:r>
         <w:t xml:space="preserve">Figure </w:t>
       </w:r>
-      <w:r>
-        <w:fldChar w:fldCharType="begin"/>
-      </w:r>
-      <w:r>
-        <w:instrText xml:space="preserve"> SEQ Figure \* ARABIC </w:instrText>
-      </w:r>
-      <w:r>
-        <w:fldChar w:fldCharType="separate"/>
-      </w:r>
-      <w:r>
-        <w:rPr>
-          <w:noProof/>
-        </w:rPr>
-        <w:t>17</w:t>
-      </w:r>
-      <w:r>
-        <w:rPr>
-          <w:noProof/>
-        </w:rPr>
-        <w:fldChar w:fldCharType="end"/>
-      </w:r>
+      <w:fldSimple w:instr=" SEQ Figure \* ARABIC ">
+        <w:r>
+          <w:rPr>
+            <w:noProof/>
+          </w:rPr>
+          <w:t>17</w:t>
+        </w:r>
+      </w:fldSimple>
       <w:r>
         <w:t xml:space="preserve">: </w:t>
       </w:r>
@@ -4433,27 +4210,14 @@
       <w:r>
         <w:t xml:space="preserve">Figure </w:t>
       </w:r>
-      <w:r>
-        <w:fldChar w:fldCharType="begin"/>
-      </w:r>
-      <w:r>
-        <w:instrText xml:space="preserve"> SEQ Figure \* ARABIC </w:instrText>
-      </w:r>
-      <w:r>
-        <w:fldChar w:fldCharType="separate"/>
-      </w:r>
-      <w:r>
-        <w:rPr>
-          <w:noProof/>
-        </w:rPr>
-        <w:t>18</w:t>
-      </w:r>
-      <w:r>
-        <w:rPr>
-          <w:noProof/>
-        </w:rPr>
-        <w:fldChar w:fldCharType="end"/>
-      </w:r>
+      <w:fldSimple w:instr=" SEQ Figure \* ARABIC ">
+        <w:r>
+          <w:rPr>
+            <w:noProof/>
+          </w:rPr>
+          <w:t>18</w:t>
+        </w:r>
+      </w:fldSimple>
       <w:r>
         <w:t>: Values coming from the temperature sensor.</w:t>
       </w:r>
@@ -4734,7 +4498,7 @@
     <w:p/>
     <w:p/>
     <w:p/>
-    <w:bookmarkEnd w:id="0"/>
+    <w:bookmarkEnd w:id="1"/>
     <w:p>
       <w:pPr>
         <w:sectPr>
@@ -4824,7 +4588,7 @@
             <w:noProof/>
             <w:color w:val="969696" w:themeColor="accent3"/>
           </w:rPr>
-          <w:t>4</w:t>
+          <w:t>10</w:t>
         </w:r>
         <w:r>
           <w:rPr>
@@ -9569,7 +9333,7 @@
 </file>
 
 <file path=customXml/itemProps1.xml><?xml version="1.0" encoding="utf-8"?>
-<ds:datastoreItem xmlns:ds="http://schemas.openxmlformats.org/officeDocument/2006/customXml" ds:itemID="{03C25FB6-2032-4C6C-8AA2-73830FC8BF9F}">
+<ds:datastoreItem xmlns:ds="http://schemas.openxmlformats.org/officeDocument/2006/customXml" ds:itemID="{5437BB13-6BFD-4158-8E9F-D5F40BA397C4}">
   <ds:schemaRefs>
     <ds:schemaRef ds:uri="http://schemas.openxmlformats.org/officeDocument/2006/bibliography"/>
   </ds:schemaRefs>

</xml_diff>

<commit_message>
Updates from Pieter P.
Updates from Pieter P.
</commit_message>
<xml_diff>
--- a/Monnit_sensors_using_LuvitRED_v001draft.docx
+++ b/Monnit_sensors_using_LuvitRED_v001draft.docx
@@ -19,8 +19,6 @@
         </w:rPr>
       </w:sdtEndPr>
       <w:sdtContent>
-        <w:bookmarkStart w:id="0" w:name="_GoBack" w:displacedByCustomXml="prev"/>
-        <w:bookmarkEnd w:id="0" w:displacedByCustomXml="prev"/>
         <w:p>
           <w:pPr>
             <w:rPr>
@@ -51,7 +49,8 @@
               <w:sdtPr>
                 <w:rPr>
                   <w:noProof/>
-                  <w:szCs w:val="72"/>
+                  <w:sz w:val="62"/>
+                  <w:szCs w:val="62"/>
                   <w:lang w:val="en-US"/>
                 </w:rPr>
                 <w:alias w:val="Title"/>
@@ -84,10 +83,20 @@
                     <w:r>
                       <w:rPr>
                         <w:noProof/>
-                        <w:szCs w:val="72"/>
+                        <w:sz w:val="62"/>
+                        <w:szCs w:val="62"/>
                         <w:lang w:val="en-US"/>
                       </w:rPr>
-                      <w:t>Monnit sensors using LuvitRED</w:t>
+                      <w:t xml:space="preserve">Monnit </w:t>
+                    </w:r>
+                    <w:r>
+                      <w:rPr>
+                        <w:noProof/>
+                        <w:sz w:val="62"/>
+                        <w:szCs w:val="62"/>
+                        <w:lang w:val="en-US"/>
+                      </w:rPr>
+                      <w:t>sensors using LuvitRED</w:t>
                     </w:r>
                   </w:p>
                 </w:tc>
@@ -130,7 +139,7 @@
             <mc:AlternateContent>
               <mc:Choice Requires="wpg">
                 <w:drawing>
-                  <wp:anchor distT="0" distB="0" distL="114300" distR="114300" simplePos="0" relativeHeight="251721728" behindDoc="1" locked="0" layoutInCell="1" allowOverlap="1">
+                  <wp:anchor distT="0" distB="0" distL="114300" distR="114300" simplePos="0" relativeHeight="251721728" behindDoc="1" locked="0" layoutInCell="1" allowOverlap="1" wp14:anchorId="35F3A464" wp14:editId="5EF65962">
                     <wp:simplePos x="0" y="0"/>
                     <wp:positionH relativeFrom="column">
                       <wp:posOffset>2170706</wp:posOffset>
@@ -261,7 +270,7 @@
             <mc:AlternateContent>
               <mc:Choice Requires="wps">
                 <w:drawing>
-                  <wp:anchor distT="0" distB="0" distL="114300" distR="114300" simplePos="0" relativeHeight="251659264" behindDoc="0" locked="0" layoutInCell="1" allowOverlap="1" wp14:anchorId="3C95ED3E" wp14:editId="5EBB430E">
+                  <wp:anchor distT="0" distB="0" distL="114300" distR="114300" simplePos="0" relativeHeight="251659264" behindDoc="0" locked="0" layoutInCell="1" allowOverlap="1" wp14:anchorId="2BCFE243" wp14:editId="61280020">
                     <wp:simplePos x="0" y="0"/>
                     <wp:positionH relativeFrom="column">
                       <wp:posOffset>-53975</wp:posOffset>
@@ -391,7 +400,7 @@
                                     <w:sz w:val="36"/>
                                     <w:szCs w:val="36"/>
                                   </w:rPr>
-                                  <w:t>20-Jun-16</w:t>
+                                  <w:t>21-Jun-16</w:t>
                                 </w:r>
                                 <w:r>
                                   <w:rPr>
@@ -509,7 +518,7 @@
                               <w:sz w:val="36"/>
                               <w:szCs w:val="36"/>
                             </w:rPr>
-                            <w:t>20-Jun-16</w:t>
+                            <w:t>21-Jun-16</w:t>
                           </w:r>
                           <w:r>
                             <w:rPr>
@@ -533,7 +542,7 @@
               <w:noProof/>
             </w:rPr>
             <w:drawing>
-              <wp:anchor distT="0" distB="0" distL="114300" distR="114300" simplePos="0" relativeHeight="251661312" behindDoc="0" locked="0" layoutInCell="1" allowOverlap="1" wp14:anchorId="510860A1" wp14:editId="496FD395">
+              <wp:anchor distT="0" distB="0" distL="114300" distR="114300" simplePos="0" relativeHeight="251661312" behindDoc="0" locked="0" layoutInCell="1" allowOverlap="1" wp14:anchorId="5699B905" wp14:editId="625BD626">
                 <wp:simplePos x="0" y="0"/>
                 <wp:positionH relativeFrom="column">
                   <wp:posOffset>20472</wp:posOffset>
@@ -585,7 +594,7 @@
         </w:p>
       </w:sdtContent>
     </w:sdt>
-    <w:bookmarkStart w:id="1" w:name="_Toc322079962" w:displacedByCustomXml="next"/>
+    <w:bookmarkStart w:id="0" w:name="_Toc322079962" w:displacedByCustomXml="next"/>
     <w:sdt>
       <w:sdtPr>
         <w:rPr>
@@ -927,16 +936,16 @@
       <w:pPr>
         <w:pStyle w:val="Heading1"/>
       </w:pPr>
-      <w:bookmarkStart w:id="2" w:name="_Toc429397644"/>
-      <w:bookmarkStart w:id="3" w:name="_Toc450202208"/>
-      <w:bookmarkStart w:id="4" w:name="_Toc454200314"/>
+      <w:bookmarkStart w:id="1" w:name="_Toc429397644"/>
+      <w:bookmarkStart w:id="2" w:name="_Toc450202208"/>
+      <w:bookmarkStart w:id="3" w:name="_Toc454200314"/>
       <w:r>
         <w:lastRenderedPageBreak/>
         <w:t>Introduction</w:t>
       </w:r>
+      <w:bookmarkEnd w:id="1"/>
       <w:bookmarkEnd w:id="2"/>
       <w:bookmarkEnd w:id="3"/>
-      <w:bookmarkEnd w:id="4"/>
     </w:p>
     <w:p>
       <w:r>
@@ -982,14 +991,27 @@
       <w:r>
         <w:t xml:space="preserve"> firmware version </w:t>
       </w:r>
-      <w:fldSimple w:instr=" DOCPROPERTY  Firm_ver  \* MERGEFORMAT ">
-        <w:r>
-          <w:rPr>
-            <w:bCs/>
-          </w:rPr>
-          <w:t>2.62.4</w:t>
-        </w:r>
-      </w:fldSimple>
+      <w:r>
+        <w:fldChar w:fldCharType="begin"/>
+      </w:r>
+      <w:r>
+        <w:instrText xml:space="preserve"> DOCPROPERTY  Firm_ver  \* MERGEFORMAT </w:instrText>
+      </w:r>
+      <w:r>
+        <w:fldChar w:fldCharType="separate"/>
+      </w:r>
+      <w:r>
+        <w:rPr>
+          <w:bCs/>
+        </w:rPr>
+        <w:t>2.62.4</w:t>
+      </w:r>
+      <w:r>
+        <w:rPr>
+          <w:bCs/>
+        </w:rPr>
+        <w:fldChar w:fldCharType="end"/>
+      </w:r>
       <w:r>
         <w:t xml:space="preserve"> and </w:t>
       </w:r>
@@ -1001,14 +1023,30 @@
       <w:r>
         <w:t xml:space="preserve"> version </w:t>
       </w:r>
-      <w:fldSimple w:instr=" DOCPROPERTY  LuvitRED_ver  \* MERGEFORMAT ">
-        <w:r>
-          <w:rPr>
-            <w:bCs/>
-          </w:rPr>
-          <w:t>2.8.0</w:t>
-        </w:r>
-      </w:fldSimple>
+      <w:r>
+        <w:fldChar w:fldCharType="begin"/>
+      </w:r>
+      <w:r>
+        <w:instrText xml:space="preserve"> DOCPROPERTY  LuvitRED_ver </w:instrText>
+      </w:r>
+      <w:r>
+        <w:instrText xml:space="preserve"> \* MERGEFORMAT </w:instrText>
+      </w:r>
+      <w:r>
+        <w:fldChar w:fldCharType="separate"/>
+      </w:r>
+      <w:r>
+        <w:rPr>
+          <w:bCs/>
+        </w:rPr>
+        <w:t>2.8.0</w:t>
+      </w:r>
+      <w:r>
+        <w:rPr>
+          <w:bCs/>
+        </w:rPr>
+        <w:fldChar w:fldCharType="end"/>
+      </w:r>
       <w:r>
         <w:t xml:space="preserve">. Although older versions of firmware and </w:t>
       </w:r>
@@ -1029,10 +1067,13 @@
         <w:t xml:space="preserve"> are</w:t>
       </w:r>
       <w:r>
-        <w:t xml:space="preserve"> the different version</w:t>
-      </w:r>
-      <w:r>
-        <w:t xml:space="preserve">s of </w:t>
+        <w:t xml:space="preserve"> the different </w:t>
+      </w:r>
+      <w:r>
+        <w:t>variants</w:t>
+      </w:r>
+      <w:r>
+        <w:t xml:space="preserve"> of </w:t>
       </w:r>
       <w:proofErr w:type="spellStart"/>
       <w:r>
@@ -1597,29 +1638,14 @@
       <w:r>
         <w:t xml:space="preserve">Table </w:t>
       </w:r>
-      <w:proofErr w:type="gramEnd"/>
-      <w:r>
-        <w:fldChar w:fldCharType="begin"/>
-      </w:r>
-      <w:r>
-        <w:instrText xml:space="preserve"> SEQ Table \* ARABIC </w:instrText>
-      </w:r>
-      <w:r>
-        <w:fldChar w:fldCharType="separate"/>
-      </w:r>
-      <w:r>
-        <w:rPr>
-          <w:noProof/>
-        </w:rPr>
-        <w:t>1</w:t>
-      </w:r>
-      <w:r>
-        <w:rPr>
-          <w:noProof/>
-        </w:rPr>
-        <w:fldChar w:fldCharType="end"/>
-      </w:r>
-      <w:proofErr w:type="gramStart"/>
+      <w:fldSimple w:instr=" SEQ Table \* ARABIC ">
+        <w:r>
+          <w:rPr>
+            <w:noProof/>
+          </w:rPr>
+          <w:t>1</w:t>
+        </w:r>
+      </w:fldSimple>
       <w:r>
         <w:t xml:space="preserve">: </w:t>
       </w:r>
@@ -1825,19 +1851,32 @@
       <w:pPr>
         <w:pStyle w:val="Caption"/>
       </w:pPr>
-      <w:bookmarkStart w:id="5" w:name="_Ref454199611"/>
+      <w:bookmarkStart w:id="4" w:name="_Ref454199611"/>
       <w:r>
         <w:t xml:space="preserve">Figure </w:t>
       </w:r>
-      <w:fldSimple w:instr=" SEQ Figure \* ARABIC ">
-        <w:r>
-          <w:rPr>
-            <w:noProof/>
-          </w:rPr>
-          <w:t>1</w:t>
-        </w:r>
-      </w:fldSimple>
-      <w:bookmarkEnd w:id="5"/>
+      <w:r>
+        <w:fldChar w:fldCharType="begin"/>
+      </w:r>
+      <w:r>
+        <w:instrText xml:space="preserve"> SEQ Figure \* ARABIC </w:instrText>
+      </w:r>
+      <w:r>
+        <w:fldChar w:fldCharType="separate"/>
+      </w:r>
+      <w:r>
+        <w:rPr>
+          <w:noProof/>
+        </w:rPr>
+        <w:t>1</w:t>
+      </w:r>
+      <w:r>
+        <w:rPr>
+          <w:noProof/>
+        </w:rPr>
+        <w:fldChar w:fldCharType="end"/>
+      </w:r>
+      <w:bookmarkEnd w:id="4"/>
       <w:r>
         <w:t xml:space="preserve">: </w:t>
       </w:r>
@@ -1882,15 +1921,15 @@
       <w:pPr>
         <w:pStyle w:val="Heading1"/>
       </w:pPr>
+      <w:bookmarkStart w:id="5" w:name="_Toc454200315"/>
       <w:bookmarkStart w:id="6" w:name="_Ref424543360"/>
       <w:bookmarkStart w:id="7" w:name="_Toc450202213"/>
       <w:bookmarkStart w:id="8" w:name="_Toc429397645"/>
-      <w:bookmarkStart w:id="9" w:name="_Toc454200315"/>
       <w:r>
         <w:lastRenderedPageBreak/>
         <w:t>Hardware configuration</w:t>
       </w:r>
-      <w:bookmarkEnd w:id="9"/>
+      <w:bookmarkEnd w:id="5"/>
     </w:p>
     <w:p>
       <w:r>
@@ -2011,19 +2050,32 @@
       <w:pPr>
         <w:pStyle w:val="Caption"/>
       </w:pPr>
-      <w:bookmarkStart w:id="10" w:name="_Ref454192519"/>
+      <w:bookmarkStart w:id="9" w:name="_Ref454192519"/>
       <w:r>
         <w:t xml:space="preserve">Figure </w:t>
       </w:r>
-      <w:fldSimple w:instr=" SEQ Figure \* ARABIC ">
-        <w:r>
-          <w:rPr>
-            <w:noProof/>
-          </w:rPr>
-          <w:t>2</w:t>
-        </w:r>
-      </w:fldSimple>
-      <w:bookmarkEnd w:id="10"/>
+      <w:r>
+        <w:fldChar w:fldCharType="begin"/>
+      </w:r>
+      <w:r>
+        <w:instrText xml:space="preserve"> SEQ Figure \* ARABIC </w:instrText>
+      </w:r>
+      <w:r>
+        <w:fldChar w:fldCharType="separate"/>
+      </w:r>
+      <w:r>
+        <w:rPr>
+          <w:noProof/>
+        </w:rPr>
+        <w:t>2</w:t>
+      </w:r>
+      <w:r>
+        <w:rPr>
+          <w:noProof/>
+        </w:rPr>
+        <w:fldChar w:fldCharType="end"/>
+      </w:r>
+      <w:bookmarkEnd w:id="9"/>
       <w:r>
         <w:t xml:space="preserve">: </w:t>
       </w:r>
@@ -2379,19 +2431,32 @@
           <w:noProof/>
         </w:rPr>
       </w:pPr>
-      <w:bookmarkStart w:id="11" w:name="_Ref454192532"/>
+      <w:bookmarkStart w:id="10" w:name="_Ref454192532"/>
       <w:r>
         <w:t xml:space="preserve">Figure </w:t>
       </w:r>
-      <w:fldSimple w:instr=" SEQ Figure \* ARABIC ">
-        <w:r>
-          <w:rPr>
-            <w:noProof/>
-          </w:rPr>
-          <w:t>3</w:t>
-        </w:r>
-      </w:fldSimple>
-      <w:bookmarkEnd w:id="11"/>
+      <w:r>
+        <w:fldChar w:fldCharType="begin"/>
+      </w:r>
+      <w:r>
+        <w:instrText xml:space="preserve"> SEQ Figure \* ARABIC </w:instrText>
+      </w:r>
+      <w:r>
+        <w:fldChar w:fldCharType="separate"/>
+      </w:r>
+      <w:r>
+        <w:rPr>
+          <w:noProof/>
+        </w:rPr>
+        <w:t>3</w:t>
+      </w:r>
+      <w:r>
+        <w:rPr>
+          <w:noProof/>
+        </w:rPr>
+        <w:fldChar w:fldCharType="end"/>
+      </w:r>
+      <w:bookmarkEnd w:id="10"/>
       <w:r>
         <w:t>: Correct antenna position</w:t>
       </w:r>
@@ -2440,7 +2505,7 @@
       <w:pPr>
         <w:pStyle w:val="Heading1"/>
       </w:pPr>
-      <w:bookmarkStart w:id="12" w:name="_Toc454200316"/>
+      <w:bookmarkStart w:id="11" w:name="_Toc454200316"/>
       <w:r>
         <w:lastRenderedPageBreak/>
         <w:t>LuvitRED configuration</w:t>
@@ -2450,7 +2515,7 @@
         <w:t>.</w:t>
       </w:r>
       <w:bookmarkEnd w:id="7"/>
-      <w:bookmarkEnd w:id="12"/>
+      <w:bookmarkEnd w:id="11"/>
     </w:p>
     <w:p>
       <w:r>
@@ -2542,14 +2607,27 @@
       <w:r>
         <w:t xml:space="preserve">Figure </w:t>
       </w:r>
-      <w:fldSimple w:instr=" SEQ Figure \* ARABIC ">
-        <w:r>
-          <w:rPr>
-            <w:noProof/>
-          </w:rPr>
-          <w:t>4</w:t>
-        </w:r>
-      </w:fldSimple>
+      <w:r>
+        <w:fldChar w:fldCharType="begin"/>
+      </w:r>
+      <w:r>
+        <w:instrText xml:space="preserve"> SEQ Figure \* ARABIC </w:instrText>
+      </w:r>
+      <w:r>
+        <w:fldChar w:fldCharType="separate"/>
+      </w:r>
+      <w:r>
+        <w:rPr>
+          <w:noProof/>
+        </w:rPr>
+        <w:t>4</w:t>
+      </w:r>
+      <w:r>
+        <w:rPr>
+          <w:noProof/>
+        </w:rPr>
+        <w:fldChar w:fldCharType="end"/>
+      </w:r>
       <w:r>
         <w:t xml:space="preserve">: Plugin tab, </w:t>
       </w:r>
@@ -2689,19 +2767,32 @@
       <w:pPr>
         <w:pStyle w:val="Caption"/>
       </w:pPr>
-      <w:bookmarkStart w:id="13" w:name="_Ref448484645"/>
+      <w:bookmarkStart w:id="12" w:name="_Ref448484645"/>
       <w:r>
         <w:t xml:space="preserve">Figure </w:t>
       </w:r>
-      <w:fldSimple w:instr=" SEQ Figure \* ARABIC ">
-        <w:r>
-          <w:rPr>
-            <w:noProof/>
-          </w:rPr>
-          <w:t>5</w:t>
-        </w:r>
-      </w:fldSimple>
-      <w:bookmarkEnd w:id="13"/>
+      <w:r>
+        <w:fldChar w:fldCharType="begin"/>
+      </w:r>
+      <w:r>
+        <w:instrText xml:space="preserve"> SEQ Figure \* ARABIC </w:instrText>
+      </w:r>
+      <w:r>
+        <w:fldChar w:fldCharType="separate"/>
+      </w:r>
+      <w:r>
+        <w:rPr>
+          <w:noProof/>
+        </w:rPr>
+        <w:t>5</w:t>
+      </w:r>
+      <w:r>
+        <w:rPr>
+          <w:noProof/>
+        </w:rPr>
+        <w:fldChar w:fldCharType="end"/>
+      </w:r>
+      <w:bookmarkEnd w:id="12"/>
       <w:r>
         <w:t xml:space="preserve">: </w:t>
       </w:r>
@@ -2716,7 +2807,22 @@
     </w:p>
     <w:p>
       <w:r>
-        <w:t>On this document we are only focus on the “</w:t>
+        <w:t>I</w:t>
+      </w:r>
+      <w:r>
+        <w:t>n this document we</w:t>
+      </w:r>
+      <w:r>
+        <w:t xml:space="preserve"> only</w:t>
+      </w:r>
+      <w:r>
+        <w:t xml:space="preserve"> </w:t>
+      </w:r>
+      <w:r>
+        <w:t>focused</w:t>
+      </w:r>
+      <w:r>
+        <w:t xml:space="preserve"> on the “</w:t>
       </w:r>
       <w:proofErr w:type="spellStart"/>
       <w:r>
@@ -2743,7 +2849,19 @@
       </w:r>
       <w:proofErr w:type="spellEnd"/>
       <w:r>
-        <w:t xml:space="preserve"> relay/control sensors which are not going to be covered on this document.</w:t>
+        <w:t xml:space="preserve"> relay/control sensors</w:t>
+      </w:r>
+      <w:r>
+        <w:t>,</w:t>
+      </w:r>
+      <w:r>
+        <w:t xml:space="preserve"> which are not going to be covered </w:t>
+      </w:r>
+      <w:r>
+        <w:t>i</w:t>
+      </w:r>
+      <w:r>
+        <w:t>n this document.</w:t>
       </w:r>
     </w:p>
     <w:p>
@@ -2767,9 +2885,9 @@
       <w:pPr>
         <w:pStyle w:val="Heading2"/>
       </w:pPr>
-      <w:bookmarkStart w:id="14" w:name="_Ref448489520"/>
-      <w:bookmarkStart w:id="15" w:name="_Toc450202214"/>
-      <w:bookmarkStart w:id="16" w:name="_Toc454200317"/>
+      <w:bookmarkStart w:id="13" w:name="_Ref448489520"/>
+      <w:bookmarkStart w:id="14" w:name="_Toc450202214"/>
+      <w:bookmarkStart w:id="15" w:name="_Toc454200317"/>
       <w:r>
         <w:lastRenderedPageBreak/>
         <w:t xml:space="preserve">Receiving </w:t>
@@ -2783,9 +2901,9 @@
       <w:r>
         <w:t>.</w:t>
       </w:r>
+      <w:bookmarkEnd w:id="13"/>
       <w:bookmarkEnd w:id="14"/>
       <w:bookmarkEnd w:id="15"/>
-      <w:bookmarkEnd w:id="16"/>
     </w:p>
     <w:p>
       <w:pPr>
@@ -2802,7 +2920,13 @@
         <w:t xml:space="preserve">rop a </w:t>
       </w:r>
       <w:r>
+        <w:t>“</w:t>
+      </w:r>
+      <w:r>
         <w:t>monnit sensor</w:t>
+      </w:r>
+      <w:r>
+        <w:t>”</w:t>
       </w:r>
       <w:r>
         <w:t xml:space="preserve"> node:</w:t>
@@ -2874,14 +2998,27 @@
       <w:r>
         <w:t xml:space="preserve">Figure </w:t>
       </w:r>
-      <w:fldSimple w:instr=" SEQ Figure \* ARABIC ">
-        <w:r>
-          <w:rPr>
-            <w:noProof/>
-          </w:rPr>
-          <w:t>6</w:t>
-        </w:r>
-      </w:fldSimple>
+      <w:r>
+        <w:fldChar w:fldCharType="begin"/>
+      </w:r>
+      <w:r>
+        <w:instrText xml:space="preserve"> SEQ Figure \* ARABIC </w:instrText>
+      </w:r>
+      <w:r>
+        <w:fldChar w:fldCharType="separate"/>
+      </w:r>
+      <w:r>
+        <w:rPr>
+          <w:noProof/>
+        </w:rPr>
+        <w:t>6</w:t>
+      </w:r>
+      <w:r>
+        <w:rPr>
+          <w:noProof/>
+        </w:rPr>
+        <w:fldChar w:fldCharType="end"/>
+      </w:r>
       <w:r>
         <w:t xml:space="preserve">: </w:t>
       </w:r>
@@ -2973,14 +3110,27 @@
       <w:r>
         <w:t xml:space="preserve">Figure </w:t>
       </w:r>
-      <w:fldSimple w:instr=" SEQ Figure \* ARABIC ">
-        <w:r>
-          <w:rPr>
-            <w:noProof/>
-          </w:rPr>
-          <w:t>7</w:t>
-        </w:r>
-      </w:fldSimple>
+      <w:r>
+        <w:fldChar w:fldCharType="begin"/>
+      </w:r>
+      <w:r>
+        <w:instrText xml:space="preserve"> SEQ Figure \* ARABIC </w:instrText>
+      </w:r>
+      <w:r>
+        <w:fldChar w:fldCharType="separate"/>
+      </w:r>
+      <w:r>
+        <w:rPr>
+          <w:noProof/>
+        </w:rPr>
+        <w:t>7</w:t>
+      </w:r>
+      <w:r>
+        <w:rPr>
+          <w:noProof/>
+        </w:rPr>
+        <w:fldChar w:fldCharType="end"/>
+      </w:r>
       <w:r>
         <w:t xml:space="preserve">: Default </w:t>
       </w:r>
@@ -3102,14 +3252,27 @@
       <w:r>
         <w:t xml:space="preserve">Figure </w:t>
       </w:r>
-      <w:fldSimple w:instr=" SEQ Figure \* ARABIC ">
-        <w:r>
-          <w:rPr>
-            <w:noProof/>
-          </w:rPr>
-          <w:t>8</w:t>
-        </w:r>
-      </w:fldSimple>
+      <w:r>
+        <w:fldChar w:fldCharType="begin"/>
+      </w:r>
+      <w:r>
+        <w:instrText xml:space="preserve"> SEQ Figure \* ARABIC </w:instrText>
+      </w:r>
+      <w:r>
+        <w:fldChar w:fldCharType="separate"/>
+      </w:r>
+      <w:r>
+        <w:rPr>
+          <w:noProof/>
+        </w:rPr>
+        <w:t>8</w:t>
+      </w:r>
+      <w:r>
+        <w:rPr>
+          <w:noProof/>
+        </w:rPr>
+        <w:fldChar w:fldCharType="end"/>
+      </w:r>
       <w:r>
         <w:t xml:space="preserve">: </w:t>
       </w:r>
@@ -3144,7 +3307,13 @@
         <w:t xml:space="preserve">The “Network ID” is by default 0, </w:t>
       </w:r>
       <w:r>
-        <w:t xml:space="preserve">this means that the ID is randomly generated. Change this value manually to make sure the are no </w:t>
+        <w:t>this means that the ID is randomly generated. Change this value manually to make sure the</w:t>
+      </w:r>
+      <w:r>
+        <w:t>re</w:t>
+      </w:r>
+      <w:r>
+        <w:t xml:space="preserve"> are no </w:t>
       </w:r>
       <w:r>
         <w:lastRenderedPageBreak/>
@@ -3179,7 +3348,13 @@
         </w:numPr>
       </w:pPr>
       <w:r>
-        <w:t xml:space="preserve">On the node configuration write </w:t>
+        <w:t xml:space="preserve">On the node configuration </w:t>
+      </w:r>
+      <w:r>
+        <w:t>type</w:t>
+      </w:r>
+      <w:r>
+        <w:t xml:space="preserve"> </w:t>
       </w:r>
       <w:r>
         <w:t xml:space="preserve">the </w:t>
@@ -3212,22 +3387,67 @@
         <w:fldChar w:fldCharType="end"/>
       </w:r>
       <w:r>
-        <w:t xml:space="preserve"> for an example on where to find the sensor information. In our example, we are going to use a temperature sensor, because of this we are going to add </w:t>
+        <w:t xml:space="preserve"> for an example on where to find the sensor information</w:t>
+      </w:r>
+      <w:r>
+        <w:t>)</w:t>
+      </w:r>
+      <w:r>
+        <w:t xml:space="preserve">. </w:t>
+      </w:r>
+      <w:r>
+        <w:t>W</w:t>
+      </w:r>
+      <w:r>
+        <w:t>e are going to use a temperature sensor</w:t>
+      </w:r>
+      <w:r>
+        <w:t xml:space="preserve"> for this example</w:t>
+      </w:r>
+      <w:r>
+        <w:t>, because of this</w:t>
+      </w:r>
+      <w:r>
+        <w:t>,</w:t>
+      </w:r>
+      <w:r>
+        <w:t xml:space="preserve"> </w:t>
+      </w:r>
+      <w:r>
+        <w:t xml:space="preserve">we will type </w:t>
       </w:r>
       <w:r>
         <w:rPr>
           <w:b/>
         </w:rPr>
-        <w:t>temperature</w:t>
-      </w:r>
-      <w:r>
-        <w:t xml:space="preserve"> as “topic”, we are going to change the “Heartbeat” to 10 seconds and the “Aware HB” to 5 seconds</w:t>
+        <w:t xml:space="preserve">temperature </w:t>
+      </w:r>
+      <w:r>
+        <w:t>as the “Topic”.</w:t>
+      </w:r>
+      <w:r>
+        <w:t xml:space="preserve"> </w:t>
+      </w:r>
+      <w:r>
+        <w:t>W</w:t>
+      </w:r>
+      <w:r>
+        <w:t>e are going to change the “Heartbeat” to 10 seconds and the “Aware HB” to 5 seconds</w:t>
       </w:r>
       <w:r>
         <w:t xml:space="preserve"> (these heartbeats are just for our testing)</w:t>
       </w:r>
       <w:r>
-        <w:t xml:space="preserve">, finally we are going to change the “Name” of the node to </w:t>
+        <w:t>. F</w:t>
+      </w:r>
+      <w:r>
+        <w:t>inally</w:t>
+      </w:r>
+      <w:r>
+        <w:t>,</w:t>
+      </w:r>
+      <w:r>
+        <w:t xml:space="preserve"> we are going to change the “Name” of the node to </w:t>
       </w:r>
       <w:r>
         <w:rPr>
@@ -3334,19 +3554,32 @@
       <w:pPr>
         <w:pStyle w:val="Caption"/>
       </w:pPr>
-      <w:bookmarkStart w:id="17" w:name="_Ref454194124"/>
+      <w:bookmarkStart w:id="16" w:name="_Ref454194124"/>
       <w:r>
         <w:t xml:space="preserve">Figure </w:t>
       </w:r>
-      <w:fldSimple w:instr=" SEQ Figure \* ARABIC ">
-        <w:r>
-          <w:rPr>
-            <w:noProof/>
-          </w:rPr>
-          <w:t>9</w:t>
-        </w:r>
-      </w:fldSimple>
-      <w:bookmarkEnd w:id="17"/>
+      <w:r>
+        <w:fldChar w:fldCharType="begin"/>
+      </w:r>
+      <w:r>
+        <w:instrText xml:space="preserve"> SEQ Figure \* ARABIC </w:instrText>
+      </w:r>
+      <w:r>
+        <w:fldChar w:fldCharType="separate"/>
+      </w:r>
+      <w:r>
+        <w:rPr>
+          <w:noProof/>
+        </w:rPr>
+        <w:t>9</w:t>
+      </w:r>
+      <w:r>
+        <w:rPr>
+          <w:noProof/>
+        </w:rPr>
+        <w:fldChar w:fldCharType="end"/>
+      </w:r>
+      <w:bookmarkEnd w:id="16"/>
       <w:r>
         <w:t xml:space="preserve">: </w:t>
       </w:r>
@@ -3421,19 +3654,35 @@
       <w:pPr>
         <w:pStyle w:val="Caption"/>
       </w:pPr>
-      <w:bookmarkStart w:id="18" w:name="_Ref454194441"/>
+      <w:bookmarkStart w:id="17" w:name="_Ref454194441"/>
       <w:r>
         <w:t xml:space="preserve">Figure </w:t>
       </w:r>
-      <w:fldSimple w:instr=" SEQ Figure \* ARABIC ">
-        <w:r>
-          <w:rPr>
-            <w:noProof/>
-          </w:rPr>
-          <w:t>10</w:t>
-        </w:r>
-      </w:fldSimple>
-      <w:bookmarkEnd w:id="18"/>
+      <w:r>
+        <w:fldChar w:fldCharType="begin"/>
+      </w:r>
+      <w:r>
+        <w:instrText xml:space="preserve"> SEQ</w:instrText>
+      </w:r>
+      <w:r>
+        <w:instrText xml:space="preserve"> Figure \* ARABIC </w:instrText>
+      </w:r>
+      <w:r>
+        <w:fldChar w:fldCharType="separate"/>
+      </w:r>
+      <w:r>
+        <w:rPr>
+          <w:noProof/>
+        </w:rPr>
+        <w:t>10</w:t>
+      </w:r>
+      <w:r>
+        <w:rPr>
+          <w:noProof/>
+        </w:rPr>
+        <w:fldChar w:fldCharType="end"/>
+      </w:r>
+      <w:bookmarkEnd w:id="17"/>
       <w:r>
         <w:t>: Final node configuration.</w:t>
       </w:r>
@@ -3448,7 +3697,19 @@
       </w:pPr>
       <w:r>
         <w:lastRenderedPageBreak/>
-        <w:t>The Hearbeat is the normal reporting interval.</w:t>
+        <w:t xml:space="preserve">The </w:t>
+      </w:r>
+      <w:r>
+        <w:t>“</w:t>
+      </w:r>
+      <w:r>
+        <w:t>Hearbeat</w:t>
+      </w:r>
+      <w:r>
+        <w:t>”</w:t>
+      </w:r>
+      <w:r>
+        <w:t xml:space="preserve"> is the normal reporting interval.</w:t>
       </w:r>
     </w:p>
     <w:p>
@@ -3460,7 +3721,31 @@
         </w:numPr>
       </w:pPr>
       <w:r>
-        <w:t>The Aware HB is an special reporting interval when the sensor enter a certain range. At this moment the range is the one programmed at factory and it could be changed using the iMonnit platform (not LuvitRED)</w:t>
+        <w:t xml:space="preserve">The </w:t>
+      </w:r>
+      <w:r>
+        <w:t>“</w:t>
+      </w:r>
+      <w:r>
+        <w:t>Aware HB</w:t>
+      </w:r>
+      <w:r>
+        <w:t>” is a</w:t>
+      </w:r>
+      <w:r>
+        <w:t xml:space="preserve"> special reporting interval when the sensor enter</w:t>
+      </w:r>
+      <w:r>
+        <w:t>s</w:t>
+      </w:r>
+      <w:r>
+        <w:t xml:space="preserve"> a certain range. At this moment the range is the one programmed at factory and it could be changed using the iMonnit platform (not</w:t>
+      </w:r>
+      <w:r>
+        <w:t xml:space="preserve"> via</w:t>
+      </w:r>
+      <w:r>
+        <w:t xml:space="preserve"> LuvitRED)</w:t>
       </w:r>
     </w:p>
     <w:p>
@@ -3472,7 +3757,16 @@
         </w:numPr>
       </w:pPr>
       <w:r>
-        <w:t>Link interval is the interval to maintain the link between the sensor and the Gateway.</w:t>
+        <w:t>“</w:t>
+      </w:r>
+      <w:r>
+        <w:t>Link interval</w:t>
+      </w:r>
+      <w:r>
+        <w:t>”</w:t>
+      </w:r>
+      <w:r>
+        <w:t xml:space="preserve"> is the interval to maintain the link between the sensor and the Gateway.</w:t>
       </w:r>
     </w:p>
     <w:p>
@@ -3492,7 +3786,13 @@
         <w:t>. No</w:t>
       </w:r>
       <w:r>
-        <w:t>w we need to see the data:</w:t>
+        <w:t xml:space="preserve">w we need to </w:t>
+      </w:r>
+      <w:r>
+        <w:t>display</w:t>
+      </w:r>
+      <w:r>
+        <w:t xml:space="preserve"> the data:</w:t>
       </w:r>
     </w:p>
     <w:p>
@@ -3507,7 +3807,7 @@
         <w:t>Drag and d</w:t>
       </w:r>
       <w:r>
-        <w:t xml:space="preserve">rop an </w:t>
+        <w:t xml:space="preserve">rop </w:t>
       </w:r>
       <w:r>
         <w:t xml:space="preserve">two debug nodes and configure one to output a “complete msg object” (See </w:t>
@@ -3593,14 +3893,27 @@
       <w:r>
         <w:t xml:space="preserve">Figure </w:t>
       </w:r>
-      <w:fldSimple w:instr=" SEQ Figure \* ARABIC ">
-        <w:r>
-          <w:rPr>
-            <w:noProof/>
-          </w:rPr>
-          <w:t>11</w:t>
-        </w:r>
-      </w:fldSimple>
+      <w:r>
+        <w:fldChar w:fldCharType="begin"/>
+      </w:r>
+      <w:r>
+        <w:instrText xml:space="preserve"> SEQ Figure \* ARABIC </w:instrText>
+      </w:r>
+      <w:r>
+        <w:fldChar w:fldCharType="separate"/>
+      </w:r>
+      <w:r>
+        <w:rPr>
+          <w:noProof/>
+        </w:rPr>
+        <w:t>11</w:t>
+      </w:r>
+      <w:r>
+        <w:rPr>
+          <w:noProof/>
+        </w:rPr>
+        <w:fldChar w:fldCharType="end"/>
+      </w:r>
       <w:r>
         <w:t>: Standard debug node configuration.</w:t>
       </w:r>
@@ -3661,19 +3974,32 @@
       <w:pPr>
         <w:pStyle w:val="Caption"/>
       </w:pPr>
-      <w:bookmarkStart w:id="19" w:name="_Ref454194948"/>
+      <w:bookmarkStart w:id="18" w:name="_Ref454194948"/>
       <w:r>
         <w:t xml:space="preserve">Figure </w:t>
       </w:r>
-      <w:fldSimple w:instr=" SEQ Figure \* ARABIC ">
-        <w:r>
-          <w:rPr>
-            <w:noProof/>
-          </w:rPr>
-          <w:t>12</w:t>
-        </w:r>
-      </w:fldSimple>
-      <w:bookmarkEnd w:id="19"/>
+      <w:r>
+        <w:fldChar w:fldCharType="begin"/>
+      </w:r>
+      <w:r>
+        <w:instrText xml:space="preserve"> SEQ Figure \* ARABIC </w:instrText>
+      </w:r>
+      <w:r>
+        <w:fldChar w:fldCharType="separate"/>
+      </w:r>
+      <w:r>
+        <w:rPr>
+          <w:noProof/>
+        </w:rPr>
+        <w:t>12</w:t>
+      </w:r>
+      <w:r>
+        <w:rPr>
+          <w:noProof/>
+        </w:rPr>
+        <w:fldChar w:fldCharType="end"/>
+      </w:r>
+      <w:bookmarkEnd w:id="18"/>
       <w:r>
         <w:t xml:space="preserve">: complete </w:t>
       </w:r>
@@ -3788,14 +4114,27 @@
       <w:r>
         <w:t xml:space="preserve">Figure </w:t>
       </w:r>
-      <w:fldSimple w:instr=" SEQ Figure \* ARABIC ">
-        <w:r>
-          <w:rPr>
-            <w:noProof/>
-          </w:rPr>
-          <w:t>13</w:t>
-        </w:r>
-      </w:fldSimple>
+      <w:r>
+        <w:fldChar w:fldCharType="begin"/>
+      </w:r>
+      <w:r>
+        <w:instrText xml:space="preserve"> SEQ Figure \* ARABIC </w:instrText>
+      </w:r>
+      <w:r>
+        <w:fldChar w:fldCharType="separate"/>
+      </w:r>
+      <w:r>
+        <w:rPr>
+          <w:noProof/>
+        </w:rPr>
+        <w:t>13</w:t>
+      </w:r>
+      <w:r>
+        <w:rPr>
+          <w:noProof/>
+        </w:rPr>
+        <w:fldChar w:fldCharType="end"/>
+      </w:r>
       <w:r>
         <w:t>: Final Configuration.</w:t>
       </w:r>
@@ -3874,14 +4213,27 @@
       <w:r>
         <w:t xml:space="preserve">Figure </w:t>
       </w:r>
-      <w:fldSimple w:instr=" SEQ Figure \* ARABIC ">
-        <w:r>
-          <w:rPr>
-            <w:noProof/>
-          </w:rPr>
-          <w:t>14</w:t>
-        </w:r>
-      </w:fldSimple>
+      <w:r>
+        <w:fldChar w:fldCharType="begin"/>
+      </w:r>
+      <w:r>
+        <w:instrText xml:space="preserve"> SEQ Figure \* ARABIC </w:instrText>
+      </w:r>
+      <w:r>
+        <w:fldChar w:fldCharType="separate"/>
+      </w:r>
+      <w:r>
+        <w:rPr>
+          <w:noProof/>
+        </w:rPr>
+        <w:t>14</w:t>
+      </w:r>
+      <w:r>
+        <w:rPr>
+          <w:noProof/>
+        </w:rPr>
+        <w:fldChar w:fldCharType="end"/>
+      </w:r>
       <w:r>
         <w:t xml:space="preserve">: </w:t>
       </w:r>
@@ -3953,14 +4305,30 @@
       <w:r>
         <w:t xml:space="preserve">Figure </w:t>
       </w:r>
-      <w:fldSimple w:instr=" SEQ Figure \* ARABIC ">
-        <w:r>
-          <w:rPr>
-            <w:noProof/>
-          </w:rPr>
-          <w:t>15</w:t>
-        </w:r>
-      </w:fldSimple>
+      <w:r>
+        <w:fldChar w:fldCharType="begin"/>
+      </w:r>
+      <w:r>
+        <w:instrText xml:space="preserve"> SEQ Figure </w:instrText>
+      </w:r>
+      <w:r>
+        <w:instrText xml:space="preserve">\* ARABIC </w:instrText>
+      </w:r>
+      <w:r>
+        <w:fldChar w:fldCharType="separate"/>
+      </w:r>
+      <w:r>
+        <w:rPr>
+          <w:noProof/>
+        </w:rPr>
+        <w:t>15</w:t>
+      </w:r>
+      <w:r>
+        <w:rPr>
+          <w:noProof/>
+        </w:rPr>
+        <w:fldChar w:fldCharType="end"/>
+      </w:r>
       <w:r>
         <w:t xml:space="preserve">: </w:t>
       </w:r>
@@ -3976,7 +4344,13 @@
     <w:bookmarkEnd w:id="8"/>
     <w:p>
       <w:r>
-        <w:t>Now, it is time to insert the CR2032 - Coin Cell Battery into the sensor and wait for it to register on our configuration</w:t>
+        <w:t xml:space="preserve">Now, it is time to insert the </w:t>
+      </w:r>
+      <w:r>
+        <w:t>b</w:t>
+      </w:r>
+      <w:r>
+        <w:t>attery into the sensor and wait for it to register on our configuration</w:t>
       </w:r>
       <w:r>
         <w:t xml:space="preserve"> (node status becomes “active”)</w:t>
@@ -3984,6 +4358,8 @@
       <w:r>
         <w:t>:</w:t>
       </w:r>
+      <w:bookmarkStart w:id="19" w:name="_GoBack"/>
+      <w:bookmarkEnd w:id="19"/>
     </w:p>
     <w:p>
       <w:pPr>
@@ -4044,14 +4420,27 @@
       <w:r>
         <w:t xml:space="preserve">Figure </w:t>
       </w:r>
-      <w:fldSimple w:instr=" SEQ Figure \* ARABIC ">
-        <w:r>
-          <w:rPr>
-            <w:noProof/>
-          </w:rPr>
-          <w:t>16</w:t>
-        </w:r>
-      </w:fldSimple>
+      <w:r>
+        <w:fldChar w:fldCharType="begin"/>
+      </w:r>
+      <w:r>
+        <w:instrText xml:space="preserve"> SEQ Figure \* ARABIC </w:instrText>
+      </w:r>
+      <w:r>
+        <w:fldChar w:fldCharType="separate"/>
+      </w:r>
+      <w:r>
+        <w:rPr>
+          <w:noProof/>
+        </w:rPr>
+        <w:t>16</w:t>
+      </w:r>
+      <w:r>
+        <w:rPr>
+          <w:noProof/>
+        </w:rPr>
+        <w:fldChar w:fldCharType="end"/>
+      </w:r>
       <w:r>
         <w:t xml:space="preserve">: </w:t>
       </w:r>
@@ -4123,14 +4512,27 @@
       <w:r>
         <w:t xml:space="preserve">Figure </w:t>
       </w:r>
-      <w:fldSimple w:instr=" SEQ Figure \* ARABIC ">
-        <w:r>
-          <w:rPr>
-            <w:noProof/>
-          </w:rPr>
-          <w:t>17</w:t>
-        </w:r>
-      </w:fldSimple>
+      <w:r>
+        <w:fldChar w:fldCharType="begin"/>
+      </w:r>
+      <w:r>
+        <w:instrText xml:space="preserve"> SEQ Figure \* ARABIC </w:instrText>
+      </w:r>
+      <w:r>
+        <w:fldChar w:fldCharType="separate"/>
+      </w:r>
+      <w:r>
+        <w:rPr>
+          <w:noProof/>
+        </w:rPr>
+        <w:t>17</w:t>
+      </w:r>
+      <w:r>
+        <w:rPr>
+          <w:noProof/>
+        </w:rPr>
+        <w:fldChar w:fldCharType="end"/>
+      </w:r>
       <w:r>
         <w:t xml:space="preserve">: </w:t>
       </w:r>
@@ -4210,14 +4612,27 @@
       <w:r>
         <w:t xml:space="preserve">Figure </w:t>
       </w:r>
-      <w:fldSimple w:instr=" SEQ Figure \* ARABIC ">
-        <w:r>
-          <w:rPr>
-            <w:noProof/>
-          </w:rPr>
-          <w:t>18</w:t>
-        </w:r>
-      </w:fldSimple>
+      <w:r>
+        <w:fldChar w:fldCharType="begin"/>
+      </w:r>
+      <w:r>
+        <w:instrText xml:space="preserve"> SEQ Figure \* ARABIC </w:instrText>
+      </w:r>
+      <w:r>
+        <w:fldChar w:fldCharType="separate"/>
+      </w:r>
+      <w:r>
+        <w:rPr>
+          <w:noProof/>
+        </w:rPr>
+        <w:t>18</w:t>
+      </w:r>
+      <w:r>
+        <w:rPr>
+          <w:noProof/>
+        </w:rPr>
+        <w:fldChar w:fldCharType="end"/>
+      </w:r>
       <w:r>
         <w:t>: Values coming from the temperature sensor.</w:t>
       </w:r>
@@ -4498,7 +4913,7 @@
     <w:p/>
     <w:p/>
     <w:p/>
-    <w:bookmarkEnd w:id="1"/>
+    <w:bookmarkEnd w:id="0"/>
     <w:p>
       <w:pPr>
         <w:sectPr>
@@ -9333,7 +9748,7 @@
 </file>
 
 <file path=customXml/itemProps1.xml><?xml version="1.0" encoding="utf-8"?>
-<ds:datastoreItem xmlns:ds="http://schemas.openxmlformats.org/officeDocument/2006/customXml" ds:itemID="{5437BB13-6BFD-4158-8E9F-D5F40BA397C4}">
+<ds:datastoreItem xmlns:ds="http://schemas.openxmlformats.org/officeDocument/2006/customXml" ds:itemID="{95328C33-FD5D-4221-AD70-7B534FA02329}">
   <ds:schemaRefs>
     <ds:schemaRef ds:uri="http://schemas.openxmlformats.org/officeDocument/2006/bibliography"/>
   </ds:schemaRefs>

</xml_diff>